<commit_message>
添加 dotnet  watch  run  和 扩展sql，添加到  xml中
</commit_message>
<xml_diff>
--- a/Document/通用架构实现方案.docx
+++ b/Document/通用架构实现方案.docx
@@ -181,20 +181,254 @@
         <w:rPr>
           <w:rFonts w:hint="eastAsia"/>
         </w:rPr>
+        <w:t>命令</w:t>
+      </w:r>
+    </w:p>
+    <w:p>
+      <w:proofErr w:type="spellStart"/>
+      <w:r>
+        <w:t>D</w:t>
+      </w:r>
+      <w:r>
+        <w:rPr>
+          <w:rFonts w:hint="eastAsia"/>
+        </w:rPr>
+        <w:t>otnet</w:t>
+      </w:r>
+      <w:proofErr w:type="spellEnd"/>
+      <w:r>
+        <w:t xml:space="preserve"> –version      </w:t>
+      </w:r>
+      <w:r>
+        <w:rPr>
+          <w:rFonts w:hint="eastAsia"/>
+        </w:rPr>
+        <w:t>查看版本信息</w:t>
+      </w:r>
+    </w:p>
+    <w:p>
+      <w:proofErr w:type="spellStart"/>
+      <w:r>
+        <w:t>D</w:t>
+      </w:r>
+      <w:r>
+        <w:rPr>
+          <w:rFonts w:hint="eastAsia"/>
+        </w:rPr>
+        <w:t>ot</w:t>
+      </w:r>
+      <w:r>
+        <w:t>net</w:t>
+      </w:r>
+      <w:proofErr w:type="spellEnd"/>
+      <w:r>
+        <w:t xml:space="preserve"> build         </w:t>
+      </w:r>
+      <w:r>
+        <w:rPr>
+          <w:rFonts w:hint="eastAsia"/>
+        </w:rPr>
+        <w:t>生成.</w:t>
+      </w:r>
+      <w:r>
+        <w:t xml:space="preserve">net </w:t>
+      </w:r>
+      <w:r>
+        <w:rPr>
+          <w:rFonts w:hint="eastAsia"/>
+        </w:rPr>
+        <w:t>项目</w:t>
+      </w:r>
+    </w:p>
+    <w:p>
+      <w:proofErr w:type="spellStart"/>
+      <w:r>
+        <w:t>D</w:t>
+      </w:r>
+      <w:r>
+        <w:rPr>
+          <w:rFonts w:hint="eastAsia"/>
+        </w:rPr>
+        <w:t>otn</w:t>
+      </w:r>
+      <w:r>
+        <w:t>et</w:t>
+      </w:r>
+      <w:proofErr w:type="spellEnd"/>
+      <w:r>
+        <w:t xml:space="preserve"> list           </w:t>
+      </w:r>
+      <w:r>
+        <w:rPr>
+          <w:rFonts w:hint="eastAsia"/>
+        </w:rPr>
+        <w:t>列出.</w:t>
+      </w:r>
+      <w:r>
+        <w:t xml:space="preserve">net </w:t>
+      </w:r>
+      <w:r>
+        <w:rPr>
+          <w:rFonts w:hint="eastAsia"/>
+        </w:rPr>
+        <w:t>项目的项目引用</w:t>
+      </w:r>
+    </w:p>
+    <w:p>
+      <w:proofErr w:type="spellStart"/>
+      <w:r>
+        <w:t>D</w:t>
+      </w:r>
+      <w:r>
+        <w:rPr>
+          <w:rFonts w:hint="eastAsia"/>
+        </w:rPr>
+        <w:t>ot</w:t>
+      </w:r>
+      <w:r>
+        <w:t>net</w:t>
+      </w:r>
+      <w:proofErr w:type="spellEnd"/>
+      <w:r>
+        <w:t xml:space="preserve"> run          </w:t>
+      </w:r>
+      <w:r>
+        <w:rPr>
+          <w:rFonts w:hint="eastAsia"/>
+        </w:rPr>
+        <w:t>生成并运行.net项目输出</w:t>
+      </w:r>
+    </w:p>
+    <w:p>
+      <w:proofErr w:type="spellStart"/>
+      <w:r>
+        <w:t>D</w:t>
+      </w:r>
+      <w:r>
+        <w:rPr>
+          <w:rFonts w:hint="eastAsia"/>
+        </w:rPr>
+        <w:t>otne</w:t>
+      </w:r>
+      <w:r>
+        <w:t>t</w:t>
+      </w:r>
+      <w:proofErr w:type="spellEnd"/>
+      <w:r>
+        <w:t xml:space="preserve"> store    </w:t>
+      </w:r>
+      <w:r>
+        <w:t xml:space="preserve">     </w:t>
+      </w:r>
+      <w:r>
+        <w:rPr>
+          <w:rFonts w:hint="eastAsia"/>
+        </w:rPr>
+        <w:t>在运行时包存储指定的程序集</w:t>
+      </w:r>
+    </w:p>
+    <w:p>
+      <w:pPr>
+        <w:rPr>
+          <w:rFonts w:hint="eastAsia"/>
+        </w:rPr>
+      </w:pPr>
+      <w:proofErr w:type="spellStart"/>
+      <w:r>
+        <w:t>Dotnet</w:t>
+      </w:r>
+      <w:proofErr w:type="spellEnd"/>
+      <w:r>
+        <w:t xml:space="preserve"> </w:t>
+      </w:r>
+      <w:r>
+        <w:t xml:space="preserve">restore       </w:t>
+      </w:r>
+      <w:proofErr w:type="gramStart"/>
+      <w:r>
+        <w:rPr>
+          <w:rFonts w:hint="eastAsia"/>
+        </w:rPr>
+        <w:t>1</w:t>
+      </w:r>
+      <w:r>
+        <w:rPr>
+          <w:rFonts w:hint="eastAsia"/>
+        </w:rPr>
+        <w:t>.</w:t>
+      </w:r>
+      <w:r>
+        <w:rPr>
+          <w:rFonts w:hint="eastAsia"/>
+        </w:rPr>
+        <w:t>还原</w:t>
+      </w:r>
+      <w:proofErr w:type="gramEnd"/>
+      <w:r>
+        <w:rPr>
+          <w:rFonts w:hint="eastAsia"/>
+        </w:rPr>
+        <w:t>.net</w:t>
+      </w:r>
+      <w:r>
+        <w:t xml:space="preserve"> </w:t>
+      </w:r>
+      <w:r>
+        <w:rPr>
+          <w:rFonts w:hint="eastAsia"/>
+        </w:rPr>
+        <w:t>项目中指定的依赖包</w:t>
+      </w:r>
+    </w:p>
+    <w:p>
+      <w:pPr>
+        <w:rPr>
+          <w:rFonts w:hint="eastAsia"/>
+        </w:rPr>
+      </w:pPr>
+      <w:proofErr w:type="spellStart"/>
+      <w:r>
+        <w:t>D</w:t>
+      </w:r>
+      <w:r>
+        <w:rPr>
+          <w:rFonts w:hint="eastAsia"/>
+        </w:rPr>
+        <w:t>ot</w:t>
+      </w:r>
+      <w:r>
+        <w:t>net</w:t>
+      </w:r>
+      <w:proofErr w:type="spellEnd"/>
+      <w:r>
+        <w:t xml:space="preserve"> watch run</w:t>
+      </w:r>
+      <w:r>
+        <w:t xml:space="preserve">     </w:t>
+      </w:r>
+      <w:r>
+        <w:rPr>
+          <w:rFonts w:hint="eastAsia"/>
+        </w:rPr>
+        <w:t>2</w:t>
+      </w:r>
+    </w:p>
+    <w:p>
+      <w:pPr>
+        <w:rPr>
+          <w:rFonts w:hint="eastAsia"/>
+        </w:rPr>
+      </w:pPr>
+      <w:r>
+        <w:rPr>
+          <w:noProof/>
+        </w:rPr>
         <w:lastRenderedPageBreak/>
-        <w:t>系统分层</w:t>
-      </w:r>
-    </w:p>
-    <w:p>
-      <w:r>
-        <w:rPr>
-          <w:noProof/>
-        </w:rPr>
         <w:drawing>
-          <wp:inline distT="0" distB="0" distL="0" distR="0" wp14:anchorId="3247C698" wp14:editId="6561D6C4">
-            <wp:extent cx="2809524" cy="4361905"/>
-            <wp:effectExtent l="0" t="0" r="0" b="635"/>
-            <wp:docPr id="2" name="图片 2"/>
+          <wp:inline distT="0" distB="0" distL="0" distR="0" wp14:anchorId="33B1EED4" wp14:editId="4565B0CA">
+            <wp:extent cx="5200000" cy="5647619"/>
+            <wp:effectExtent l="0" t="0" r="1270" b="0"/>
+            <wp:docPr id="4" name="图片 4"/>
             <wp:cNvGraphicFramePr>
               <a:graphicFrameLocks xmlns:a="http://schemas.openxmlformats.org/drawingml/2006/main" noChangeAspect="1"/>
             </wp:cNvGraphicFramePr>
@@ -214,6 +448,750 @@
                   <pic:spPr>
                     <a:xfrm>
                       <a:off x="0" y="0"/>
+                      <a:ext cx="5200000" cy="5647619"/>
+                    </a:xfrm>
+                    <a:prstGeom prst="rect">
+                      <a:avLst/>
+                    </a:prstGeom>
+                  </pic:spPr>
+                </pic:pic>
+              </a:graphicData>
+            </a:graphic>
+          </wp:inline>
+        </w:drawing>
+      </w:r>
+    </w:p>
+    <w:p/>
+    <w:p>
+      <w:pPr>
+        <w:pStyle w:val="2"/>
+      </w:pPr>
+      <w:r>
+        <w:t>引入</w:t>
+      </w:r>
+      <w:proofErr w:type="spellStart"/>
+      <w:r>
+        <w:t>dotnet</w:t>
+      </w:r>
+      <w:proofErr w:type="spellEnd"/>
+      <w:r>
+        <w:t xml:space="preserve"> watch</w:t>
+      </w:r>
+    </w:p>
+    <w:p/>
+    <w:p>
+      <w:pPr>
+        <w:widowControl/>
+        <w:shd w:val="clear" w:color="auto" w:fill="FFFFFF"/>
+        <w:spacing w:after="240" w:line="390" w:lineRule="atLeast"/>
+        <w:jc w:val="left"/>
+        <w:rPr>
+          <w:rFonts w:ascii="Verdana" w:eastAsia="Times New Roman" w:hAnsi="Verdana" w:cs="Times New Roman"/>
+          <w:color w:val="333333"/>
+          <w:kern w:val="0"/>
+          <w:szCs w:val="21"/>
+        </w:rPr>
+      </w:pPr>
+      <w:r>
+        <w:rPr>
+          <w:rFonts w:ascii="微软雅黑" w:eastAsia="微软雅黑" w:hAnsi="微软雅黑" w:cs="微软雅黑" w:hint="eastAsia"/>
+          <w:color w:val="333333"/>
+          <w:kern w:val="0"/>
+          <w:szCs w:val="21"/>
+        </w:rPr>
+        <w:t>由于新建的项目中，默认是不包含</w:t>
+      </w:r>
+      <w:proofErr w:type="spellStart"/>
+      <w:r>
+        <w:rPr>
+          <w:rFonts w:ascii="Verdana" w:eastAsia="Times New Roman" w:hAnsi="Verdana" w:cs="Times New Roman"/>
+          <w:color w:val="333333"/>
+          <w:kern w:val="0"/>
+          <w:szCs w:val="21"/>
+        </w:rPr>
+        <w:t>dotnet</w:t>
+      </w:r>
+      <w:proofErr w:type="spellEnd"/>
+      <w:r>
+        <w:rPr>
+          <w:rFonts w:ascii="Verdana" w:eastAsia="Times New Roman" w:hAnsi="Verdana" w:cs="Times New Roman"/>
+          <w:color w:val="333333"/>
+          <w:kern w:val="0"/>
+          <w:szCs w:val="21"/>
+        </w:rPr>
+        <w:t xml:space="preserve"> watch</w:t>
+      </w:r>
+      <w:r>
+        <w:rPr>
+          <w:rFonts w:ascii="微软雅黑" w:eastAsia="微软雅黑" w:hAnsi="微软雅黑" w:cs="微软雅黑" w:hint="eastAsia"/>
+          <w:color w:val="333333"/>
+          <w:kern w:val="0"/>
+          <w:szCs w:val="21"/>
+        </w:rPr>
+        <w:t>工具的，我们需要把该工具引入，打开</w:t>
+      </w:r>
+      <w:r>
+        <w:rPr>
+          <w:rFonts w:ascii="Verdana" w:eastAsia="Times New Roman" w:hAnsi="Verdana" w:cs="Times New Roman"/>
+          <w:color w:val="333333"/>
+          <w:kern w:val="0"/>
+          <w:szCs w:val="21"/>
+        </w:rPr>
+        <w:t>.</w:t>
+      </w:r>
+      <w:proofErr w:type="spellStart"/>
+      <w:r>
+        <w:rPr>
+          <w:rFonts w:ascii="Verdana" w:eastAsia="Times New Roman" w:hAnsi="Verdana" w:cs="Times New Roman"/>
+          <w:color w:val="333333"/>
+          <w:kern w:val="0"/>
+          <w:szCs w:val="21"/>
+        </w:rPr>
+        <w:t>csproj</w:t>
+      </w:r>
+      <w:proofErr w:type="spellEnd"/>
+      <w:r>
+        <w:rPr>
+          <w:rFonts w:ascii="微软雅黑" w:eastAsia="微软雅黑" w:hAnsi="微软雅黑" w:cs="微软雅黑" w:hint="eastAsia"/>
+          <w:color w:val="333333"/>
+          <w:kern w:val="0"/>
+          <w:szCs w:val="21"/>
+        </w:rPr>
+        <w:t>文件，加入一下标签</w:t>
+      </w:r>
+      <w:r>
+        <w:rPr>
+          <w:rFonts w:ascii="微软雅黑" w:eastAsia="微软雅黑" w:hAnsi="微软雅黑" w:cs="微软雅黑"/>
+          <w:color w:val="333333"/>
+          <w:kern w:val="0"/>
+          <w:szCs w:val="21"/>
+        </w:rPr>
+        <w:t>。</w:t>
+      </w:r>
+    </w:p>
+    <w:p>
+      <w:pPr>
+        <w:widowControl/>
+        <w:shd w:val="clear" w:color="auto" w:fill="FFFFFF"/>
+        <w:tabs>
+          <w:tab w:val="left" w:pos="916"/>
+          <w:tab w:val="left" w:pos="1832"/>
+          <w:tab w:val="left" w:pos="2748"/>
+          <w:tab w:val="left" w:pos="3664"/>
+          <w:tab w:val="left" w:pos="4580"/>
+          <w:tab w:val="left" w:pos="5496"/>
+          <w:tab w:val="left" w:pos="6412"/>
+          <w:tab w:val="left" w:pos="7328"/>
+          <w:tab w:val="left" w:pos="8244"/>
+          <w:tab w:val="left" w:pos="9160"/>
+          <w:tab w:val="left" w:pos="10076"/>
+          <w:tab w:val="left" w:pos="10992"/>
+          <w:tab w:val="left" w:pos="11908"/>
+          <w:tab w:val="left" w:pos="12824"/>
+          <w:tab w:val="left" w:pos="13740"/>
+          <w:tab w:val="left" w:pos="14656"/>
+        </w:tabs>
+        <w:spacing w:line="330" w:lineRule="atLeast"/>
+        <w:jc w:val="left"/>
+        <w:rPr>
+          <w:rFonts w:ascii="Consolas" w:eastAsia="Times New Roman" w:hAnsi="Consolas" w:cs="Courier New"/>
+          <w:color w:val="000000"/>
+          <w:kern w:val="0"/>
+          <w:szCs w:val="21"/>
+        </w:rPr>
+      </w:pPr>
+      <w:r>
+        <w:rPr>
+          <w:rFonts w:ascii="微软雅黑" w:eastAsia="微软雅黑" w:hAnsi="微软雅黑" w:cs="Courier New" w:hint="eastAsia"/>
+          <w:color w:val="0000FF"/>
+          <w:kern w:val="0"/>
+          <w:szCs w:val="21"/>
+        </w:rPr>
+        <w:t>&lt;</w:t>
+      </w:r>
+      <w:proofErr w:type="spellStart"/>
+      <w:r>
+        <w:rPr>
+          <w:rFonts w:ascii="微软雅黑" w:eastAsia="微软雅黑" w:hAnsi="微软雅黑" w:cs="Courier New" w:hint="eastAsia"/>
+          <w:color w:val="800000"/>
+          <w:kern w:val="0"/>
+          <w:szCs w:val="21"/>
+        </w:rPr>
+        <w:t>ItemGroup</w:t>
+      </w:r>
+      <w:proofErr w:type="spellEnd"/>
+      <w:r>
+        <w:rPr>
+          <w:rFonts w:ascii="微软雅黑" w:eastAsia="微软雅黑" w:hAnsi="微软雅黑" w:cs="Courier New" w:hint="eastAsia"/>
+          <w:color w:val="0000FF"/>
+          <w:kern w:val="0"/>
+          <w:szCs w:val="21"/>
+        </w:rPr>
+        <w:t>&gt;</w:t>
+      </w:r>
+    </w:p>
+    <w:p>
+      <w:pPr>
+        <w:widowControl/>
+        <w:shd w:val="clear" w:color="auto" w:fill="FFFFFF"/>
+        <w:tabs>
+          <w:tab w:val="left" w:pos="916"/>
+          <w:tab w:val="left" w:pos="1832"/>
+          <w:tab w:val="left" w:pos="2748"/>
+          <w:tab w:val="left" w:pos="3664"/>
+          <w:tab w:val="left" w:pos="4580"/>
+          <w:tab w:val="left" w:pos="5496"/>
+          <w:tab w:val="left" w:pos="6412"/>
+          <w:tab w:val="left" w:pos="7328"/>
+          <w:tab w:val="left" w:pos="8244"/>
+          <w:tab w:val="left" w:pos="9160"/>
+          <w:tab w:val="left" w:pos="10076"/>
+          <w:tab w:val="left" w:pos="10992"/>
+          <w:tab w:val="left" w:pos="11908"/>
+          <w:tab w:val="left" w:pos="12824"/>
+          <w:tab w:val="left" w:pos="13740"/>
+          <w:tab w:val="left" w:pos="14656"/>
+        </w:tabs>
+        <w:spacing w:line="330" w:lineRule="atLeast"/>
+        <w:jc w:val="left"/>
+        <w:rPr>
+          <w:rFonts w:ascii="Consolas" w:eastAsia="Times New Roman" w:hAnsi="Consolas" w:cs="Courier New"/>
+          <w:color w:val="000000"/>
+          <w:kern w:val="0"/>
+          <w:szCs w:val="21"/>
+        </w:rPr>
+      </w:pPr>
+    </w:p>
+    <w:p>
+      <w:pPr>
+        <w:widowControl/>
+        <w:shd w:val="clear" w:color="auto" w:fill="FFFFFF"/>
+        <w:tabs>
+          <w:tab w:val="left" w:pos="916"/>
+          <w:tab w:val="left" w:pos="1832"/>
+          <w:tab w:val="left" w:pos="2748"/>
+          <w:tab w:val="left" w:pos="3664"/>
+          <w:tab w:val="left" w:pos="4580"/>
+          <w:tab w:val="left" w:pos="5496"/>
+          <w:tab w:val="left" w:pos="6412"/>
+          <w:tab w:val="left" w:pos="7328"/>
+          <w:tab w:val="left" w:pos="8244"/>
+          <w:tab w:val="left" w:pos="9160"/>
+          <w:tab w:val="left" w:pos="10076"/>
+          <w:tab w:val="left" w:pos="10992"/>
+          <w:tab w:val="left" w:pos="11908"/>
+          <w:tab w:val="left" w:pos="12824"/>
+          <w:tab w:val="left" w:pos="13740"/>
+          <w:tab w:val="left" w:pos="14656"/>
+        </w:tabs>
+        <w:spacing w:line="330" w:lineRule="atLeast"/>
+        <w:jc w:val="left"/>
+        <w:rPr>
+          <w:rFonts w:ascii="Consolas" w:eastAsia="Times New Roman" w:hAnsi="Consolas" w:cs="Courier New"/>
+          <w:color w:val="000000"/>
+          <w:kern w:val="0"/>
+          <w:szCs w:val="21"/>
+        </w:rPr>
+      </w:pPr>
+      <w:r>
+        <w:rPr>
+          <w:rFonts w:ascii="Consolas" w:eastAsia="Times New Roman" w:hAnsi="Consolas" w:cs="Courier New"/>
+          <w:color w:val="000000"/>
+          <w:kern w:val="0"/>
+          <w:szCs w:val="21"/>
+        </w:rPr>
+        <w:lastRenderedPageBreak/>
+        <w:t xml:space="preserve">    </w:t>
+      </w:r>
+      <w:r>
+        <w:rPr>
+          <w:rFonts w:ascii="微软雅黑" w:eastAsia="微软雅黑" w:hAnsi="微软雅黑" w:cs="Courier New" w:hint="eastAsia"/>
+          <w:color w:val="0000FF"/>
+          <w:kern w:val="0"/>
+          <w:szCs w:val="21"/>
+        </w:rPr>
+        <w:t>&lt;</w:t>
+      </w:r>
+      <w:proofErr w:type="spellStart"/>
+      <w:r>
+        <w:rPr>
+          <w:rFonts w:ascii="微软雅黑" w:eastAsia="微软雅黑" w:hAnsi="微软雅黑" w:cs="Courier New" w:hint="eastAsia"/>
+          <w:color w:val="800000"/>
+          <w:kern w:val="0"/>
+          <w:szCs w:val="21"/>
+        </w:rPr>
+        <w:t>DotNetCliToolReference</w:t>
+      </w:r>
+      <w:proofErr w:type="spellEnd"/>
+      <w:r>
+        <w:rPr>
+          <w:rFonts w:ascii="微软雅黑" w:eastAsia="微软雅黑" w:hAnsi="微软雅黑" w:cs="Courier New" w:hint="eastAsia"/>
+          <w:color w:val="800000"/>
+          <w:kern w:val="0"/>
+          <w:szCs w:val="21"/>
+        </w:rPr>
+        <w:t xml:space="preserve"> </w:t>
+      </w:r>
+      <w:r>
+        <w:rPr>
+          <w:rFonts w:ascii="微软雅黑" w:eastAsia="微软雅黑" w:hAnsi="微软雅黑" w:cs="Courier New" w:hint="eastAsia"/>
+          <w:color w:val="FF0000"/>
+          <w:kern w:val="0"/>
+          <w:szCs w:val="21"/>
+        </w:rPr>
+        <w:t>Include</w:t>
+      </w:r>
+      <w:r>
+        <w:rPr>
+          <w:rFonts w:ascii="微软雅黑" w:eastAsia="微软雅黑" w:hAnsi="微软雅黑" w:cs="Courier New" w:hint="eastAsia"/>
+          <w:color w:val="0000FF"/>
+          <w:kern w:val="0"/>
+          <w:szCs w:val="21"/>
+        </w:rPr>
+        <w:t>="</w:t>
+      </w:r>
+      <w:proofErr w:type="spellStart"/>
+      <w:proofErr w:type="gramStart"/>
+      <w:r>
+        <w:rPr>
+          <w:rFonts w:ascii="微软雅黑" w:eastAsia="微软雅黑" w:hAnsi="微软雅黑" w:cs="Courier New" w:hint="eastAsia"/>
+          <w:color w:val="0000FF"/>
+          <w:kern w:val="0"/>
+          <w:szCs w:val="21"/>
+        </w:rPr>
+        <w:t>Microsoft.DotNet.Watcher.Tools</w:t>
+      </w:r>
+      <w:proofErr w:type="spellEnd"/>
+      <w:proofErr w:type="gramEnd"/>
+      <w:r>
+        <w:rPr>
+          <w:rFonts w:ascii="微软雅黑" w:eastAsia="微软雅黑" w:hAnsi="微软雅黑" w:cs="Courier New" w:hint="eastAsia"/>
+          <w:color w:val="0000FF"/>
+          <w:kern w:val="0"/>
+          <w:szCs w:val="21"/>
+        </w:rPr>
+        <w:t>"</w:t>
+      </w:r>
+      <w:r>
+        <w:rPr>
+          <w:rFonts w:ascii="微软雅黑" w:eastAsia="微软雅黑" w:hAnsi="微软雅黑" w:cs="Courier New" w:hint="eastAsia"/>
+          <w:color w:val="FF0000"/>
+          <w:kern w:val="0"/>
+          <w:szCs w:val="21"/>
+        </w:rPr>
+        <w:t xml:space="preserve"> Version</w:t>
+      </w:r>
+      <w:r>
+        <w:rPr>
+          <w:rFonts w:ascii="微软雅黑" w:eastAsia="微软雅黑" w:hAnsi="微软雅黑" w:cs="Courier New" w:hint="eastAsia"/>
+          <w:color w:val="0000FF"/>
+          <w:kern w:val="0"/>
+          <w:szCs w:val="21"/>
+        </w:rPr>
+        <w:t>="2.0.0"</w:t>
+      </w:r>
+      <w:r>
+        <w:rPr>
+          <w:rFonts w:ascii="Consolas" w:eastAsia="Times New Roman" w:hAnsi="Consolas" w:cs="Courier New"/>
+          <w:color w:val="000000"/>
+          <w:kern w:val="0"/>
+          <w:szCs w:val="21"/>
+        </w:rPr>
+        <w:t xml:space="preserve"> </w:t>
+      </w:r>
+      <w:r>
+        <w:rPr>
+          <w:rFonts w:ascii="微软雅黑" w:eastAsia="微软雅黑" w:hAnsi="微软雅黑" w:cs="Courier New" w:hint="eastAsia"/>
+          <w:color w:val="0000FF"/>
+          <w:kern w:val="0"/>
+          <w:szCs w:val="21"/>
+        </w:rPr>
+        <w:t>/&gt;</w:t>
+      </w:r>
+    </w:p>
+    <w:p>
+      <w:pPr>
+        <w:widowControl/>
+        <w:shd w:val="clear" w:color="auto" w:fill="FFFFFF"/>
+        <w:tabs>
+          <w:tab w:val="left" w:pos="916"/>
+          <w:tab w:val="left" w:pos="1832"/>
+          <w:tab w:val="left" w:pos="2748"/>
+          <w:tab w:val="left" w:pos="3664"/>
+          <w:tab w:val="left" w:pos="4580"/>
+          <w:tab w:val="left" w:pos="5496"/>
+          <w:tab w:val="left" w:pos="6412"/>
+          <w:tab w:val="left" w:pos="7328"/>
+          <w:tab w:val="left" w:pos="8244"/>
+          <w:tab w:val="left" w:pos="9160"/>
+          <w:tab w:val="left" w:pos="10076"/>
+          <w:tab w:val="left" w:pos="10992"/>
+          <w:tab w:val="left" w:pos="11908"/>
+          <w:tab w:val="left" w:pos="12824"/>
+          <w:tab w:val="left" w:pos="13740"/>
+          <w:tab w:val="left" w:pos="14656"/>
+        </w:tabs>
+        <w:spacing w:line="330" w:lineRule="atLeast"/>
+        <w:jc w:val="left"/>
+        <w:rPr>
+          <w:rFonts w:ascii="Consolas" w:eastAsia="Times New Roman" w:hAnsi="Consolas" w:cs="Courier New"/>
+          <w:color w:val="000000"/>
+          <w:kern w:val="0"/>
+          <w:szCs w:val="21"/>
+        </w:rPr>
+      </w:pPr>
+    </w:p>
+    <w:p>
+      <w:pPr>
+        <w:widowControl/>
+        <w:shd w:val="clear" w:color="auto" w:fill="FFFFFF"/>
+        <w:tabs>
+          <w:tab w:val="left" w:pos="916"/>
+          <w:tab w:val="left" w:pos="1832"/>
+          <w:tab w:val="left" w:pos="2748"/>
+          <w:tab w:val="left" w:pos="3664"/>
+          <w:tab w:val="left" w:pos="4580"/>
+          <w:tab w:val="left" w:pos="5496"/>
+          <w:tab w:val="left" w:pos="6412"/>
+          <w:tab w:val="left" w:pos="7328"/>
+          <w:tab w:val="left" w:pos="8244"/>
+          <w:tab w:val="left" w:pos="9160"/>
+          <w:tab w:val="left" w:pos="10076"/>
+          <w:tab w:val="left" w:pos="10992"/>
+          <w:tab w:val="left" w:pos="11908"/>
+          <w:tab w:val="left" w:pos="12824"/>
+          <w:tab w:val="left" w:pos="13740"/>
+          <w:tab w:val="left" w:pos="14656"/>
+        </w:tabs>
+        <w:spacing w:line="330" w:lineRule="atLeast"/>
+        <w:jc w:val="left"/>
+        <w:rPr>
+          <w:rFonts w:ascii="Consolas" w:eastAsia="Times New Roman" w:hAnsi="Consolas" w:cs="Courier New"/>
+          <w:color w:val="000000"/>
+          <w:kern w:val="0"/>
+          <w:szCs w:val="21"/>
+        </w:rPr>
+      </w:pPr>
+      <w:r>
+        <w:rPr>
+          <w:rFonts w:ascii="Consolas" w:eastAsia="Times New Roman" w:hAnsi="Consolas" w:cs="Courier New"/>
+          <w:color w:val="000000"/>
+          <w:kern w:val="0"/>
+          <w:szCs w:val="21"/>
+        </w:rPr>
+        <w:t xml:space="preserve">  </w:t>
+      </w:r>
+      <w:r>
+        <w:rPr>
+          <w:rFonts w:ascii="微软雅黑" w:eastAsia="微软雅黑" w:hAnsi="微软雅黑" w:cs="Courier New" w:hint="eastAsia"/>
+          <w:color w:val="0000FF"/>
+          <w:kern w:val="0"/>
+          <w:szCs w:val="21"/>
+        </w:rPr>
+        <w:t>&lt;/</w:t>
+      </w:r>
+      <w:proofErr w:type="spellStart"/>
+      <w:r>
+        <w:rPr>
+          <w:rFonts w:ascii="微软雅黑" w:eastAsia="微软雅黑" w:hAnsi="微软雅黑" w:cs="Courier New" w:hint="eastAsia"/>
+          <w:color w:val="800000"/>
+          <w:kern w:val="0"/>
+          <w:szCs w:val="21"/>
+        </w:rPr>
+        <w:t>ItemGroup</w:t>
+      </w:r>
+      <w:proofErr w:type="spellEnd"/>
+      <w:r>
+        <w:rPr>
+          <w:rFonts w:ascii="微软雅黑" w:eastAsia="微软雅黑" w:hAnsi="微软雅黑" w:cs="Courier New" w:hint="eastAsia"/>
+          <w:color w:val="0000FF"/>
+          <w:kern w:val="0"/>
+          <w:szCs w:val="21"/>
+        </w:rPr>
+        <w:t>&gt;</w:t>
+      </w:r>
+    </w:p>
+    <w:p>
+      <w:pPr>
+        <w:widowControl/>
+        <w:shd w:val="clear" w:color="auto" w:fill="FFFFFF"/>
+        <w:spacing w:after="240" w:line="390" w:lineRule="atLeast"/>
+        <w:jc w:val="left"/>
+        <w:rPr>
+          <w:rFonts w:ascii="Verdana" w:eastAsia="Times New Roman" w:hAnsi="Verdana" w:cs="Times New Roman"/>
+          <w:color w:val="333333"/>
+          <w:kern w:val="0"/>
+          <w:szCs w:val="21"/>
+        </w:rPr>
+      </w:pPr>
+      <w:r>
+        <w:rPr>
+          <w:rFonts w:ascii="Verdana" w:eastAsia="Times New Roman" w:hAnsi="Verdana" w:cs="Times New Roman"/>
+          <w:color w:val="333333"/>
+          <w:kern w:val="0"/>
+          <w:szCs w:val="21"/>
+        </w:rPr>
+        <w:t> </w:t>
+      </w:r>
+    </w:p>
+    <w:p>
+      <w:pPr>
+        <w:widowControl/>
+        <w:shd w:val="clear" w:color="auto" w:fill="FFFFFF"/>
+        <w:spacing w:line="390" w:lineRule="atLeast"/>
+        <w:jc w:val="left"/>
+        <w:rPr>
+          <w:rFonts w:ascii="Verdana" w:eastAsia="Times New Roman" w:hAnsi="Verdana" w:cs="Times New Roman"/>
+          <w:color w:val="333333"/>
+          <w:kern w:val="0"/>
+          <w:szCs w:val="21"/>
+        </w:rPr>
+      </w:pPr>
+      <w:r>
+        <w:rPr>
+          <w:rFonts w:ascii="微软雅黑" w:eastAsia="微软雅黑" w:hAnsi="微软雅黑" w:cs="微软雅黑" w:hint="eastAsia"/>
+          <w:color w:val="333333"/>
+          <w:kern w:val="0"/>
+          <w:szCs w:val="21"/>
+        </w:rPr>
+        <w:t>加入后，记得</w:t>
+      </w:r>
+      <w:proofErr w:type="spellStart"/>
+      <w:r>
+        <w:rPr>
+          <w:rFonts w:ascii="Verdana" w:eastAsia="Times New Roman" w:hAnsi="Verdana" w:cs="Times New Roman"/>
+          <w:color w:val="333333"/>
+          <w:kern w:val="0"/>
+          <w:szCs w:val="21"/>
+        </w:rPr>
+        <w:t>ctrl+s</w:t>
+      </w:r>
+      <w:proofErr w:type="spellEnd"/>
+      <w:r>
+        <w:rPr>
+          <w:rFonts w:ascii="微软雅黑" w:eastAsia="微软雅黑" w:hAnsi="微软雅黑" w:cs="微软雅黑" w:hint="eastAsia"/>
+          <w:color w:val="333333"/>
+          <w:kern w:val="0"/>
+          <w:szCs w:val="21"/>
+        </w:rPr>
+        <w:t>保存代码。然后执行</w:t>
+      </w:r>
+      <w:proofErr w:type="spellStart"/>
+      <w:r>
+        <w:rPr>
+          <w:rFonts w:ascii="Verdana" w:eastAsia="Times New Roman" w:hAnsi="Verdana" w:cs="Times New Roman"/>
+          <w:b/>
+          <w:bCs/>
+          <w:color w:val="333333"/>
+          <w:kern w:val="0"/>
+          <w:szCs w:val="21"/>
+        </w:rPr>
+        <w:t>dotnet</w:t>
+      </w:r>
+      <w:proofErr w:type="spellEnd"/>
+      <w:r>
+        <w:rPr>
+          <w:rFonts w:ascii="Verdana" w:eastAsia="Times New Roman" w:hAnsi="Verdana" w:cs="Times New Roman"/>
+          <w:b/>
+          <w:bCs/>
+          <w:color w:val="333333"/>
+          <w:kern w:val="0"/>
+          <w:szCs w:val="21"/>
+        </w:rPr>
+        <w:t xml:space="preserve"> restore</w:t>
+      </w:r>
+      <w:r>
+        <w:rPr>
+          <w:rFonts w:ascii="微软雅黑" w:eastAsia="微软雅黑" w:hAnsi="微软雅黑" w:cs="微软雅黑" w:hint="eastAsia"/>
+          <w:color w:val="333333"/>
+          <w:kern w:val="0"/>
+          <w:szCs w:val="21"/>
+        </w:rPr>
+        <w:t>命令，即会下载安装</w:t>
+      </w:r>
+      <w:proofErr w:type="spellStart"/>
+      <w:r>
+        <w:rPr>
+          <w:rFonts w:ascii="Verdana" w:eastAsia="Times New Roman" w:hAnsi="Verdana" w:cs="Times New Roman"/>
+          <w:color w:val="333333"/>
+          <w:kern w:val="0"/>
+          <w:szCs w:val="21"/>
+        </w:rPr>
+        <w:t>dotnet</w:t>
+      </w:r>
+      <w:proofErr w:type="spellEnd"/>
+      <w:r>
+        <w:rPr>
+          <w:rFonts w:ascii="Verdana" w:eastAsia="Times New Roman" w:hAnsi="Verdana" w:cs="Times New Roman"/>
+          <w:color w:val="333333"/>
+          <w:kern w:val="0"/>
+          <w:szCs w:val="21"/>
+        </w:rPr>
+        <w:t xml:space="preserve"> watch</w:t>
+      </w:r>
+      <w:r>
+        <w:rPr>
+          <w:rFonts w:ascii="微软雅黑" w:eastAsia="微软雅黑" w:hAnsi="微软雅黑" w:cs="微软雅黑" w:hint="eastAsia"/>
+          <w:color w:val="333333"/>
+          <w:kern w:val="0"/>
+          <w:szCs w:val="21"/>
+        </w:rPr>
+        <w:t>工具</w:t>
+      </w:r>
+      <w:r>
+        <w:rPr>
+          <w:rFonts w:ascii="微软雅黑" w:eastAsia="微软雅黑" w:hAnsi="微软雅黑" w:cs="微软雅黑"/>
+          <w:color w:val="333333"/>
+          <w:kern w:val="0"/>
+          <w:szCs w:val="21"/>
+        </w:rPr>
+        <w:t>。</w:t>
+      </w:r>
+    </w:p>
+    <w:p/>
+    <w:p>
+      <w:r>
+        <w:tab/>
+      </w:r>
+      <w:bookmarkStart w:id="0" w:name="_GoBack"/>
+      <w:bookmarkEnd w:id="0"/>
+    </w:p>
+    <w:p/>
+    <w:p>
+      <w:r>
+        <w:rPr>
+          <w:rFonts w:hint="eastAsia"/>
+        </w:rPr>
+        <w:t>最后 ：</w:t>
+      </w:r>
+      <w:r>
+        <w:t>运行代</w:t>
+      </w:r>
+      <w:r>
+        <w:rPr>
+          <w:rFonts w:hint="eastAsia"/>
+        </w:rPr>
+        <w:t>码</w:t>
+      </w:r>
+    </w:p>
+    <w:p>
+      <w:pPr>
+        <w:pStyle w:val="a4"/>
+        <w:shd w:val="clear" w:color="auto" w:fill="FFFFFF"/>
+        <w:spacing w:before="0" w:beforeAutospacing="0" w:after="0" w:afterAutospacing="0" w:line="390" w:lineRule="atLeast"/>
+        <w:rPr>
+          <w:rFonts w:ascii="Verdana" w:hAnsi="Verdana"/>
+          <w:color w:val="333333"/>
+          <w:sz w:val="21"/>
+          <w:szCs w:val="21"/>
+        </w:rPr>
+      </w:pPr>
+      <w:r>
+        <w:rPr>
+          <w:rFonts w:ascii="微软雅黑" w:eastAsia="微软雅黑" w:hAnsi="微软雅黑" w:cs="微软雅黑" w:hint="eastAsia"/>
+          <w:color w:val="333333"/>
+          <w:sz w:val="21"/>
+          <w:szCs w:val="21"/>
+        </w:rPr>
+        <w:t>当</w:t>
+      </w:r>
+      <w:proofErr w:type="spellStart"/>
+      <w:r>
+        <w:rPr>
+          <w:rFonts w:ascii="Verdana" w:hAnsi="Verdana"/>
+          <w:color w:val="333333"/>
+          <w:sz w:val="21"/>
+          <w:szCs w:val="21"/>
+        </w:rPr>
+        <w:t>dotnet</w:t>
+      </w:r>
+      <w:proofErr w:type="spellEnd"/>
+      <w:r>
+        <w:rPr>
+          <w:rFonts w:ascii="Verdana" w:hAnsi="Verdana"/>
+          <w:color w:val="333333"/>
+          <w:sz w:val="21"/>
+          <w:szCs w:val="21"/>
+        </w:rPr>
+        <w:t xml:space="preserve"> restore</w:t>
+      </w:r>
+      <w:r>
+        <w:rPr>
+          <w:rFonts w:ascii="微软雅黑" w:eastAsia="微软雅黑" w:hAnsi="微软雅黑" w:cs="微软雅黑" w:hint="eastAsia"/>
+          <w:color w:val="333333"/>
+          <w:sz w:val="21"/>
+          <w:szCs w:val="21"/>
+        </w:rPr>
+        <w:t>命令执行成功后，执行</w:t>
+      </w:r>
+      <w:proofErr w:type="spellStart"/>
+      <w:r>
+        <w:rPr>
+          <w:rStyle w:val="a5"/>
+          <w:rFonts w:ascii="Verdana" w:eastAsiaTheme="majorEastAsia" w:hAnsi="Verdana"/>
+          <w:color w:val="333333"/>
+          <w:sz w:val="21"/>
+          <w:szCs w:val="21"/>
+        </w:rPr>
+        <w:t>dotnet</w:t>
+      </w:r>
+      <w:proofErr w:type="spellEnd"/>
+      <w:r>
+        <w:rPr>
+          <w:rStyle w:val="a5"/>
+          <w:rFonts w:ascii="Verdana" w:eastAsiaTheme="majorEastAsia" w:hAnsi="Verdana"/>
+          <w:color w:val="333333"/>
+          <w:sz w:val="21"/>
+          <w:szCs w:val="21"/>
+        </w:rPr>
+        <w:t xml:space="preserve"> watch run</w:t>
+      </w:r>
+    </w:p>
+    <w:p/>
+    <w:p/>
+    <w:p/>
+    <w:p/>
+    <w:p>
+      <w:pPr>
+        <w:pStyle w:val="2"/>
+      </w:pPr>
+      <w:r>
+        <w:rPr>
+          <w:rFonts w:hint="eastAsia"/>
+        </w:rPr>
+        <w:lastRenderedPageBreak/>
+        <w:t>系统分层</w:t>
+      </w:r>
+    </w:p>
+    <w:p>
+      <w:r>
+        <w:rPr>
+          <w:noProof/>
+        </w:rPr>
+        <w:drawing>
+          <wp:inline distT="0" distB="0" distL="0" distR="0" wp14:anchorId="3247C698" wp14:editId="6561D6C4">
+            <wp:extent cx="2809524" cy="4361905"/>
+            <wp:effectExtent l="0" t="0" r="0" b="635"/>
+            <wp:docPr id="2" name="图片 2"/>
+            <wp:cNvGraphicFramePr>
+              <a:graphicFrameLocks xmlns:a="http://schemas.openxmlformats.org/drawingml/2006/main" noChangeAspect="1"/>
+            </wp:cNvGraphicFramePr>
+            <a:graphic xmlns:a="http://schemas.openxmlformats.org/drawingml/2006/main">
+              <a:graphicData uri="http://schemas.openxmlformats.org/drawingml/2006/picture">
+                <pic:pic xmlns:pic="http://schemas.openxmlformats.org/drawingml/2006/picture">
+                  <pic:nvPicPr>
+                    <pic:cNvPr id="1" name=""/>
+                    <pic:cNvPicPr/>
+                  </pic:nvPicPr>
+                  <pic:blipFill>
+                    <a:blip r:embed="rId7"/>
+                    <a:stretch>
+                      <a:fillRect/>
+                    </a:stretch>
+                  </pic:blipFill>
+                  <pic:spPr>
+                    <a:xfrm>
+                      <a:off x="0" y="0"/>
                       <a:ext cx="2809524" cy="4361905"/>
                     </a:xfrm>
                     <a:prstGeom prst="rect">
@@ -820,7 +1798,7 @@
                     </pic:cNvPicPr>
                   </pic:nvPicPr>
                   <pic:blipFill>
-                    <a:blip r:embed="rId7" cstate="print">
+                    <a:blip r:embed="rId8" cstate="print">
                       <a:extLst>
                         <a:ext uri="{28A0092B-C50C-407E-A947-70E740481C1C}">
                           <a14:useLocalDpi xmlns:a14="http://schemas.microsoft.com/office/drawing/2010/main" val="0"/>
@@ -1302,8 +2280,6 @@
       <w:pPr>
         <w:ind w:firstLine="420"/>
       </w:pPr>
-      <w:bookmarkStart w:id="0" w:name="_GoBack"/>
-      <w:bookmarkEnd w:id="0"/>
     </w:p>
     <w:sectPr>
       <w:pgSz w:w="11906" w:h="16838"/>
@@ -1899,6 +2875,27 @@
       <w:jc w:val="both"/>
     </w:pPr>
   </w:style>
+  <w:style w:type="paragraph" w:styleId="1">
+    <w:name w:val="heading 1"/>
+    <w:basedOn w:val="a"/>
+    <w:next w:val="a"/>
+    <w:link w:val="10"/>
+    <w:uiPriority w:val="9"/>
+    <w:qFormat/>
+    <w:rsid w:val="006327C8"/>
+    <w:pPr>
+      <w:keepNext/>
+      <w:keepLines/>
+      <w:spacing w:before="240"/>
+      <w:outlineLvl w:val="0"/>
+    </w:pPr>
+    <w:rPr>
+      <w:rFonts w:asciiTheme="majorHAnsi" w:eastAsiaTheme="majorEastAsia" w:hAnsiTheme="majorHAnsi" w:cstheme="majorBidi"/>
+      <w:color w:val="2F5496" w:themeColor="accent1" w:themeShade="BF"/>
+      <w:sz w:val="32"/>
+      <w:szCs w:val="32"/>
+    </w:rPr>
+  </w:style>
   <w:style w:type="paragraph" w:styleId="2">
     <w:name w:val="heading 2"/>
     <w:basedOn w:val="a"/>
@@ -2006,6 +3003,100 @@
       <w:bCs/>
       <w:sz w:val="32"/>
       <w:szCs w:val="32"/>
+    </w:rPr>
+  </w:style>
+  <w:style w:type="character" w:customStyle="1" w:styleId="10">
+    <w:name w:val="标题 1 字符"/>
+    <w:basedOn w:val="a0"/>
+    <w:link w:val="1"/>
+    <w:uiPriority w:val="9"/>
+    <w:rsid w:val="006327C8"/>
+    <w:rPr>
+      <w:rFonts w:asciiTheme="majorHAnsi" w:eastAsiaTheme="majorEastAsia" w:hAnsiTheme="majorHAnsi" w:cstheme="majorBidi"/>
+      <w:color w:val="2F5496" w:themeColor="accent1" w:themeShade="BF"/>
+      <w:sz w:val="32"/>
+      <w:szCs w:val="32"/>
+    </w:rPr>
+  </w:style>
+  <w:style w:type="paragraph" w:styleId="a4">
+    <w:name w:val="Normal (Web)"/>
+    <w:basedOn w:val="a"/>
+    <w:uiPriority w:val="99"/>
+    <w:semiHidden/>
+    <w:unhideWhenUsed/>
+    <w:rsid w:val="006327C8"/>
+    <w:pPr>
+      <w:widowControl/>
+      <w:spacing w:before="100" w:beforeAutospacing="1" w:after="100" w:afterAutospacing="1"/>
+      <w:jc w:val="left"/>
+    </w:pPr>
+    <w:rPr>
+      <w:rFonts w:ascii="Times New Roman" w:eastAsia="Times New Roman" w:hAnsi="Times New Roman" w:cs="Times New Roman"/>
+      <w:kern w:val="0"/>
+      <w:sz w:val="24"/>
+      <w:szCs w:val="24"/>
+    </w:rPr>
+  </w:style>
+  <w:style w:type="paragraph" w:styleId="HTML">
+    <w:name w:val="HTML Preformatted"/>
+    <w:basedOn w:val="a"/>
+    <w:link w:val="HTML0"/>
+    <w:uiPriority w:val="99"/>
+    <w:semiHidden/>
+    <w:unhideWhenUsed/>
+    <w:rsid w:val="006327C8"/>
+    <w:pPr>
+      <w:widowControl/>
+      <w:tabs>
+        <w:tab w:val="left" w:pos="916"/>
+        <w:tab w:val="left" w:pos="1832"/>
+        <w:tab w:val="left" w:pos="2748"/>
+        <w:tab w:val="left" w:pos="3664"/>
+        <w:tab w:val="left" w:pos="4580"/>
+        <w:tab w:val="left" w:pos="5496"/>
+        <w:tab w:val="left" w:pos="6412"/>
+        <w:tab w:val="left" w:pos="7328"/>
+        <w:tab w:val="left" w:pos="8244"/>
+        <w:tab w:val="left" w:pos="9160"/>
+        <w:tab w:val="left" w:pos="10076"/>
+        <w:tab w:val="left" w:pos="10992"/>
+        <w:tab w:val="left" w:pos="11908"/>
+        <w:tab w:val="left" w:pos="12824"/>
+        <w:tab w:val="left" w:pos="13740"/>
+        <w:tab w:val="left" w:pos="14656"/>
+      </w:tabs>
+      <w:jc w:val="left"/>
+    </w:pPr>
+    <w:rPr>
+      <w:rFonts w:ascii="Courier New" w:eastAsia="Times New Roman" w:hAnsi="Courier New" w:cs="Courier New"/>
+      <w:kern w:val="0"/>
+      <w:sz w:val="20"/>
+      <w:szCs w:val="20"/>
+    </w:rPr>
+  </w:style>
+  <w:style w:type="character" w:customStyle="1" w:styleId="HTML0">
+    <w:name w:val="HTML 预设格式 字符"/>
+    <w:basedOn w:val="a0"/>
+    <w:link w:val="HTML"/>
+    <w:uiPriority w:val="99"/>
+    <w:semiHidden/>
+    <w:rsid w:val="006327C8"/>
+    <w:rPr>
+      <w:rFonts w:ascii="Courier New" w:eastAsia="Times New Roman" w:hAnsi="Courier New" w:cs="Courier New"/>
+      <w:kern w:val="0"/>
+      <w:sz w:val="20"/>
+      <w:szCs w:val="20"/>
+    </w:rPr>
+  </w:style>
+  <w:style w:type="character" w:styleId="a5">
+    <w:name w:val="Strong"/>
+    <w:basedOn w:val="a0"/>
+    <w:uiPriority w:val="22"/>
+    <w:qFormat/>
+    <w:rsid w:val="006327C8"/>
+    <w:rPr>
+      <w:b/>
+      <w:bCs/>
     </w:rPr>
   </w:style>
 </w:styles>

</xml_diff>